<commit_message>
Added new assignments and homeworkd
</commit_message>
<xml_diff>
--- a/SSW-555 - Agile methods of Software Development/Homework/Arjun_Dass_Homework6.docx
+++ b/SSW-555 - Agile methods of Software Development/Homework/Arjun_Dass_Homework6.docx
@@ -52,38 +52,13 @@
         <w:rPr>
           <w:b/>
         </w:rPr>
-        <w:t>Q1.</w:t>
-      </w:r>
-      <w:r>
-        <w:rPr>
-          <w:b/>
-        </w:rPr>
-        <w:t xml:space="preserve"> Describe each of the six different roles mentioned by FDD.</w:t>
-      </w:r>
-    </w:p>
-    <w:p>
-      <w:pPr>
-        <w:ind w:left="720"/>
-        <w:rPr>
-          <w:b/>
-        </w:rPr>
-      </w:pPr>
-      <w:r>
-        <w:rPr>
-          <w:b/>
-        </w:rPr>
-        <w:t>a. What skills and/or knowledge is needed to fulfill the role? Justify your answer by referring to the tasks and responsibilities they have.</w:t>
-      </w:r>
-    </w:p>
-    <w:p>
-      <w:pPr>
-        <w:ind w:left="720"/>
-      </w:pPr>
-      <w:r>
-        <w:rPr>
-          <w:b/>
-        </w:rPr>
-        <w:t>b. How much software development experience is needed?</w:t>
+        <w:t xml:space="preserve">Q1. </w:t>
+      </w:r>
+      <w:r>
+        <w:rPr>
+          <w:b/>
+        </w:rPr>
+        <w:t>Describe how project risks increase as the colors change from Clear to Red.</w:t>
       </w:r>
     </w:p>
     <w:p>
@@ -94,10 +69,109 @@
         <w:t>Ans</w:t>
       </w:r>
       <w:r>
+        <w:t xml:space="preserve"> The Crystal methodology is one of the most lightweight and adaptable approaches for software development. Crystal is actually comprised of a family of agile methodologies such as Crystal Clear, Crystal Yellow, Crystal Orange, Crystal Red, and others. Each agile methodology has unique characteristics measured on several factors such as team size, system criticality, and project priorities.</w:t>
+      </w:r>
+    </w:p>
+    <w:p>
+      <w:r>
+        <w:t>As the color changes from clear to red, the number of people involved in project can be seen as increasing from 1-6 to 81-200. With the increase in number of people, the communication among the team gets more complex and it gets difficult to keep track of everyone else’s work. The larger the team, more difficult it is to manage it and hence it may cause the delay in the completion of the project. The larger team works on more complex product hence the product has significant impact on the users. As the product has significant impact on user, the risk factor of the product increases as well. Due to lack of communication, the exchange of ideas seems difficult and focus is also decreased.  Due to such reasons, we can say that the risk gradually increases as we go from clear to red.</w:t>
+      </w:r>
+    </w:p>
+    <w:p/>
+    <w:p>
+      <w:pPr>
+        <w:rPr>
+          <w:b/>
+        </w:rPr>
+      </w:pPr>
+      <w:r>
+        <w:rPr>
+          <w:b/>
+        </w:rPr>
+        <w:t>Q2</w:t>
+      </w:r>
+      <w:r>
+        <w:t xml:space="preserve"> </w:t>
+      </w:r>
+      <w:r>
+        <w:rPr>
+          <w:b/>
+        </w:rPr>
+        <w:t>Describe how the process becomes more formal as the colors change from Clear to Red.</w:t>
+      </w:r>
+      <w:r>
+        <w:rPr>
+          <w:b/>
+        </w:rPr>
+        <w:t>.</w:t>
+      </w:r>
+    </w:p>
+    <w:p>
+      <w:r>
+        <w:rPr>
+          <w:b/>
+        </w:rPr>
+        <w:t>Ans</w:t>
+      </w:r>
+      <w:r>
         <w:t xml:space="preserve">. </w:t>
       </w:r>
       <w:r>
-        <w:t>Six different roles mentioned by FDD are as follows:</w:t>
+        <w:t>As the color changes from clear to red, the team size increases. In the smaller teams, the communication is informal and the members can walk up to anyone with their questions and issues. The daily meetings included entire team/ all members. As the team size increases, it becomes more difficult to have the same mechanism of informal communication due to the hierarchy in team in order to simplify the flow of communication. As the team is bigger, more money is being invested in the team and problems are complex, it is necessary to create documentation for the product. There is hierarchy of people with defined roles, defined flow of communication, defined guidelines for the implementation, defined infrastructure.</w:t>
+      </w:r>
+      <w:r>
+        <w:t xml:space="preserve"> </w:t>
+      </w:r>
+      <w:r>
+        <w:t>Crystal methodology of software development is ultralight process which means according to project size and priorities, a crystal family methodology for the project will work which eventually reduce the overhead and bureaucracy.</w:t>
+      </w:r>
+    </w:p>
+    <w:p/>
+    <w:p>
+      <w:pPr>
+        <w:rPr>
+          <w:b/>
+        </w:rPr>
+      </w:pPr>
+      <w:r>
+        <w:rPr>
+          <w:b/>
+        </w:rPr>
+        <w:t xml:space="preserve">Q3. </w:t>
+      </w:r>
+      <w:r>
+        <w:rPr>
+          <w:b/>
+        </w:rPr>
+        <w:t>Explain why the process must become more formal as the r</w:t>
+      </w:r>
+      <w:r>
+        <w:rPr>
+          <w:b/>
+        </w:rPr>
+        <w:t xml:space="preserve">isks increase. That is, justify </w:t>
+      </w:r>
+      <w:r>
+        <w:rPr>
+          <w:b/>
+        </w:rPr>
+        <w:t>each new formalism with its mitigation effect on risks.</w:t>
+      </w:r>
+    </w:p>
+    <w:p>
+      <w:r>
+        <w:rPr>
+          <w:b/>
+        </w:rPr>
+        <w:t xml:space="preserve">Ans. </w:t>
+      </w:r>
+      <w:r>
+        <w:t>As the risk increases, the process need to be more defined in order to work with more people. As there are more number of people, it is necessary to have dedicated roles for some responsibilities in order to ease the communication as face-to-face communication is not possible.</w:t>
+      </w:r>
+    </w:p>
+    <w:p>
+      <w:r>
+        <w:t>Adopting formalism processes might mitigate risk factor as documentation and proper communication. Some of formalism with its mitigation effects are as follow:</w:t>
       </w:r>
     </w:p>
     <w:p>
@@ -105,11 +179,12 @@
         <w:pStyle w:val="ListParagraph"/>
         <w:numPr>
           <w:ilvl w:val="0"/>
-          <w:numId w:val="1"/>
+          <w:numId w:val="5"/>
         </w:numPr>
       </w:pPr>
       <w:r>
-        <w:t xml:space="preserve">Project Manager: The administrative head of the project team for a particular project is called the Project Manager. He collects the progress reports from other roles and supporting roles and is responsible for presenting it to the higher level managers. Project manager gets the necessary budget and distribute it throughout the project according to the needs. He is always aware about the requirements of the project and also manages the space and equipment necessary for the project. He manages the finance, documents and human resources. An ideal project manager should have excellent communication skills and should have previous experience in project management. </w:t>
+        <w:lastRenderedPageBreak/>
+        <w:t>Documentation and decent paperwork for system to work as expected.</w:t>
       </w:r>
     </w:p>
     <w:p>
@@ -117,19 +192,14 @@
         <w:pStyle w:val="ListParagraph"/>
         <w:numPr>
           <w:ilvl w:val="0"/>
-          <w:numId w:val="1"/>
+          <w:numId w:val="5"/>
         </w:numPr>
       </w:pPr>
       <w:r>
-        <w:t xml:space="preserve">Development Manager: A development manager is the team manager for the development team. Development manager is responsible to oversee the day-to-day work of development team. He makes sure that the development process is moving at a pace which is required </w:t>
-      </w:r>
-      <w:proofErr w:type="spellStart"/>
-      <w:r>
-        <w:t>too</w:t>
-      </w:r>
-      <w:proofErr w:type="spellEnd"/>
-      <w:r>
-        <w:t xml:space="preserve"> deliver the product on time. He solves the queries raised by the chief programmers and also resolve the conflicts between them. An ideal development manager should have multiple years of experience in development and should be able to understand the project inside out.</w:t>
+        <w:t>A</w:t>
+      </w:r>
+      <w:r>
+        <w:t xml:space="preserve">s number of people increases in team, informal and mutual confirmation on any change and decision won’t be good way. </w:t>
       </w:r>
     </w:p>
     <w:p>
@@ -137,63 +207,19 @@
         <w:pStyle w:val="ListParagraph"/>
         <w:numPr>
           <w:ilvl w:val="0"/>
-          <w:numId w:val="1"/>
+          <w:numId w:val="5"/>
         </w:numPr>
       </w:pPr>
       <w:r>
-        <w:t>Chief Architect: Chief architect managers the overall design of the system. He holds different workshops and seminars before the development process begins in order to discuss the design with the teams. Stakeholders also collaborate with the chief architect in order to finalize the design of the system. An ideal chief architect should have excellent technical skills and should have excellent knowledge of system modelling. A chief architect is required to have years of experience in system designing.</w:t>
-      </w:r>
-    </w:p>
-    <w:p>
-      <w:pPr>
-        <w:pStyle w:val="ListParagraph"/>
-        <w:numPr>
-          <w:ilvl w:val="0"/>
-          <w:numId w:val="1"/>
-        </w:numPr>
-      </w:pPr>
-      <w:r>
-        <w:t xml:space="preserve">Chief Programmers: Chief programmers are leaders of different development teams. The have participated in entire SDLC multiple times on different projects and hence have experience of working as a developer. Chief programmers participate in designing and the requirement analysis phase as they oversee these tasks at a lower level. Chief programmers are assigned a team of 3-6 developers in order to develop different features during different phases of SDLC. An ideal chief programmer should have experience as a developer for a quite a few years so that they can guide the developers about the issues which might arise and help them resolve them. The should also have good technical knowledge so they can help </w:t>
-      </w:r>
-      <w:r>
-        <w:t>o</w:t>
-      </w:r>
-      <w:r>
-        <w:t>the</w:t>
-      </w:r>
-      <w:r>
-        <w:t>r</w:t>
-      </w:r>
-      <w:r>
-        <w:t xml:space="preserve"> developers. </w:t>
-      </w:r>
-    </w:p>
-    <w:p>
-      <w:pPr>
-        <w:pStyle w:val="ListParagraph"/>
-        <w:numPr>
-          <w:ilvl w:val="0"/>
-          <w:numId w:val="1"/>
-        </w:numPr>
-      </w:pPr>
-      <w:r>
-        <w:t xml:space="preserve">Class Owners: Class owners are the members of the team which implement various features. Thy can be experienced or entry level developers. The work under the guidance of chief programmer and deliver the features they are assigned. They are responsible for designing, </w:t>
-      </w:r>
-      <w:r>
-        <w:lastRenderedPageBreak/>
-        <w:t>coding, testing and documentation. An ideal class owners should have some experience in coding and designing and should be aware of various testing techniques and documentation practices.</w:t>
-      </w:r>
-    </w:p>
-    <w:p>
-      <w:pPr>
-        <w:pStyle w:val="ListParagraph"/>
-        <w:numPr>
-          <w:ilvl w:val="0"/>
-          <w:numId w:val="1"/>
-        </w:numPr>
-      </w:pPr>
-      <w:r>
-        <w:t>Domain Experts: They are considered as the voice of the customers. They represent the user who will be using the system. Developers are dependent on them for delivering the correct working system. Participation of domain experts is necessary as they represent the end users. Ideal domain experts should have excellent communication skills and are considered to be the ones who understands the functionality of the system. They should know about the product being developed.</w:t>
+        <w:t xml:space="preserve">Close communication is highly recommended for large team because open communication might be distraction. </w:t>
+      </w:r>
+    </w:p>
+    <w:p>
+      <w:r>
+        <w:t>Risk of outside distraction can be mitigated as communication in formal made it close.</w:t>
+      </w:r>
+      <w:r>
+        <w:t xml:space="preserve"> . Understanding of project and all features is necessary hence proper documentation is performed. This helps in keeping track of status of features. As the risk increases the processes are formalized in order to maintain smooth flow of ideas and to maintain the comfort among the team.</w:t>
       </w:r>
     </w:p>
     <w:p/>
@@ -207,125 +233,33 @@
         <w:rPr>
           <w:b/>
         </w:rPr>
-        <w:t>Q2.</w:t>
-      </w:r>
-      <w:r>
-        <w:rPr>
-          <w:b/>
-        </w:rPr>
-        <w:t xml:space="preserve"> Describe the advantages and disadvantages of segregating the software developer population by the roles in FDD.</w:t>
-      </w:r>
-    </w:p>
-    <w:p>
+        <w:t>Q4. Describe how agility is sacrificed as the colors change from Clear to Red.</w:t>
+      </w:r>
+    </w:p>
+    <w:p>
+      <w:r>
+        <w:rPr>
+          <w:b/>
+        </w:rPr>
+        <w:t>Ans</w:t>
+      </w:r>
+      <w:r>
+        <w:t xml:space="preserve">. </w:t>
+      </w:r>
+      <w:r>
+        <w:rPr>
+          <w:rFonts w:cstheme="minorHAnsi"/>
+        </w:rPr>
+        <w:t>Agile system was designed for teams with smaller number of people. As color changes from clear to red, the number of people increases from 6 to 200. Agile principles cannot be implemented for such a large team as the vital process of face-to-face and informal communication cannot occur and the frequent releases are not possible due to the complexity of the problem. Besides, more time is spent on documentation for features which was not the case in agile. Crystal Red uses blitz planning rather than simple sprint planning. I</w:t>
+      </w:r>
+      <w:r>
+        <w:rPr>
+          <w:rFonts w:cstheme="minorHAnsi"/>
+        </w:rPr>
+        <w:t>n crystal family of methodologies named after color, crystal method has lower life criticality of project and small team size. While changing the color from crystal to increasingly red, team size and project criticality get increased. It might be easy to follow agile method and deliver product quickly and project is small on timely basis; but as crystal red methodology applies to large, critical projects, it might be difficult to follow agile way of completing processes and completing system in working manner.</w:t>
+      </w:r>
       <w:bookmarkStart w:id="0" w:name="_GoBack"/>
-      <w:r>
-        <w:rPr>
-          <w:b/>
-        </w:rPr>
-        <w:t>Ans</w:t>
-      </w:r>
       <w:bookmarkEnd w:id="0"/>
-      <w:r>
-        <w:t>. Advantages of Segregating the software development population by the roles in FDD</w:t>
-      </w:r>
-    </w:p>
-    <w:p>
-      <w:pPr>
-        <w:pStyle w:val="ListParagraph"/>
-        <w:numPr>
-          <w:ilvl w:val="0"/>
-          <w:numId w:val="2"/>
-        </w:numPr>
-      </w:pPr>
-      <w:r>
-        <w:t>Each developer is responsible for the feature he has developed and hence it is easy to find the responsible person when an error occurs or some modification is required.</w:t>
-      </w:r>
-    </w:p>
-    <w:p>
-      <w:pPr>
-        <w:pStyle w:val="ListParagraph"/>
-        <w:numPr>
-          <w:ilvl w:val="0"/>
-          <w:numId w:val="2"/>
-        </w:numPr>
-      </w:pPr>
-      <w:r>
-        <w:t>High quality code can be generated due to guidance provided by the chief programmers and every stage of development. ‘</w:t>
-      </w:r>
-    </w:p>
-    <w:p>
-      <w:pPr>
-        <w:pStyle w:val="ListParagraph"/>
-        <w:numPr>
-          <w:ilvl w:val="0"/>
-          <w:numId w:val="2"/>
-        </w:numPr>
-      </w:pPr>
-      <w:r>
-        <w:t xml:space="preserve">Each developer has a predefined role and </w:t>
-      </w:r>
-      <w:r>
-        <w:t>hence the tasks assigned to them are clear enough.</w:t>
-      </w:r>
-    </w:p>
-    <w:p>
-      <w:pPr>
-        <w:pStyle w:val="ListParagraph"/>
-        <w:numPr>
-          <w:ilvl w:val="0"/>
-          <w:numId w:val="2"/>
-        </w:numPr>
-      </w:pPr>
-      <w:r>
-        <w:t>Developers can focus on their own development work since they don’t have to participate in other’s work.</w:t>
-      </w:r>
-    </w:p>
-    <w:p>
-      <w:r>
-        <w:t xml:space="preserve">Disadvantage </w:t>
-      </w:r>
-      <w:r>
-        <w:t>of Segregating the software development population by the roles in FDD</w:t>
-      </w:r>
-      <w:r>
-        <w:t>.</w:t>
-      </w:r>
-    </w:p>
-    <w:p>
-      <w:pPr>
-        <w:pStyle w:val="ListParagraph"/>
-        <w:numPr>
-          <w:ilvl w:val="0"/>
-          <w:numId w:val="2"/>
-        </w:numPr>
-      </w:pPr>
-      <w:r>
-        <w:t>Absence of a person at a particular role might stop progress or affect the project schedule adversely.</w:t>
-      </w:r>
-    </w:p>
-    <w:p>
-      <w:pPr>
-        <w:pStyle w:val="ListParagraph"/>
-        <w:numPr>
-          <w:ilvl w:val="0"/>
-          <w:numId w:val="2"/>
-        </w:numPr>
-      </w:pPr>
-      <w:r>
-        <w:t>Less people to work on the feature development.</w:t>
-      </w:r>
-    </w:p>
-    <w:p>
-      <w:pPr>
-        <w:pStyle w:val="ListParagraph"/>
-        <w:numPr>
-          <w:ilvl w:val="0"/>
-          <w:numId w:val="2"/>
-        </w:numPr>
-      </w:pPr>
-      <w:r>
-        <w:t>Dependencies on each other increases as roles are pre-defined.</w:t>
-      </w:r>
     </w:p>
     <w:sectPr>
       <w:pgSz w:w="12240" w:h="15840"/>
@@ -340,6 +274,231 @@
 <file path=word/numbering.xml><?xml version="1.0" encoding="utf-8"?>
 <w:numbering xmlns:wpc="http://schemas.microsoft.com/office/word/2010/wordprocessingCanvas" xmlns:cx="http://schemas.microsoft.com/office/drawing/2014/chartex" xmlns:cx1="http://schemas.microsoft.com/office/drawing/2015/9/8/chartex" xmlns:cx2="http://schemas.microsoft.com/office/drawing/2015/10/21/chartex" xmlns:cx3="http://schemas.microsoft.com/office/drawing/2016/5/9/chartex" xmlns:cx4="http://schemas.microsoft.com/office/drawing/2016/5/10/chartex" xmlns:cx5="http://schemas.microsoft.com/office/drawing/2016/5/11/chartex" xmlns:cx6="http://schemas.microsoft.com/office/drawing/2016/5/12/chartex" xmlns:cx7="http://schemas.microsoft.com/office/drawing/2016/5/13/chartex" xmlns:cx8="http://schemas.microsoft.com/office/drawing/2016/5/14/chartex" xmlns:mc="http://schemas.openxmlformats.org/markup-compatibility/2006" xmlns:o="urn:schemas-microsoft-com:office:office" xmlns:r="http://schemas.openxmlformats.org/officeDocument/2006/relationships" xmlns:m="http://schemas.openxmlformats.org/officeDocument/2006/math" xmlns:v="urn:schemas-microsoft-com:vml" xmlns:wp14="http://schemas.microsoft.com/office/word/2010/wordprocessingDrawing" xmlns:wp="http://schemas.openxmlformats.org/drawingml/2006/wordprocessingDrawing" xmlns:w10="urn:schemas-microsoft-com:office:word" xmlns:w="http://schemas.openxmlformats.org/wordprocessingml/2006/main" xmlns:w14="http://schemas.microsoft.com/office/word/2010/wordml" xmlns:w15="http://schemas.microsoft.com/office/word/2012/wordml" xmlns:w16se="http://schemas.microsoft.com/office/word/2015/wordml/symex" xmlns:wpg="http://schemas.microsoft.com/office/word/2010/wordprocessingGroup" xmlns:wpi="http://schemas.microsoft.com/office/word/2010/wordprocessingInk" xmlns:wne="http://schemas.microsoft.com/office/word/2006/wordml" xmlns:wps="http://schemas.microsoft.com/office/word/2010/wordprocessingShape" mc:Ignorable="w14 w15 w16se wp14">
   <w:abstractNum w:abstractNumId="0" w15:restartNumberingAfterBreak="0">
+    <w:nsid w:val="0DD83FAC"/>
+    <w:multiLevelType w:val="hybridMultilevel"/>
+    <w:tmpl w:val="BD4ED372"/>
+    <w:lvl w:ilvl="0" w:tplc="04090001">
+      <w:start w:val="1"/>
+      <w:numFmt w:val="bullet"/>
+      <w:lvlText w:val=""/>
+      <w:lvlJc w:val="left"/>
+      <w:pPr>
+        <w:ind w:left="720" w:hanging="360"/>
+      </w:pPr>
+      <w:rPr>
+        <w:rFonts w:ascii="Symbol" w:hAnsi="Symbol" w:hint="default"/>
+      </w:rPr>
+    </w:lvl>
+    <w:lvl w:ilvl="1" w:tplc="04090003" w:tentative="1">
+      <w:start w:val="1"/>
+      <w:numFmt w:val="bullet"/>
+      <w:lvlText w:val="o"/>
+      <w:lvlJc w:val="left"/>
+      <w:pPr>
+        <w:ind w:left="1440" w:hanging="360"/>
+      </w:pPr>
+      <w:rPr>
+        <w:rFonts w:ascii="Courier New" w:hAnsi="Courier New" w:cs="Courier New" w:hint="default"/>
+      </w:rPr>
+    </w:lvl>
+    <w:lvl w:ilvl="2" w:tplc="04090005" w:tentative="1">
+      <w:start w:val="1"/>
+      <w:numFmt w:val="bullet"/>
+      <w:lvlText w:val=""/>
+      <w:lvlJc w:val="left"/>
+      <w:pPr>
+        <w:ind w:left="2160" w:hanging="360"/>
+      </w:pPr>
+      <w:rPr>
+        <w:rFonts w:ascii="Wingdings" w:hAnsi="Wingdings" w:hint="default"/>
+      </w:rPr>
+    </w:lvl>
+    <w:lvl w:ilvl="3" w:tplc="04090001" w:tentative="1">
+      <w:start w:val="1"/>
+      <w:numFmt w:val="bullet"/>
+      <w:lvlText w:val=""/>
+      <w:lvlJc w:val="left"/>
+      <w:pPr>
+        <w:ind w:left="2880" w:hanging="360"/>
+      </w:pPr>
+      <w:rPr>
+        <w:rFonts w:ascii="Symbol" w:hAnsi="Symbol" w:hint="default"/>
+      </w:rPr>
+    </w:lvl>
+    <w:lvl w:ilvl="4" w:tplc="04090003" w:tentative="1">
+      <w:start w:val="1"/>
+      <w:numFmt w:val="bullet"/>
+      <w:lvlText w:val="o"/>
+      <w:lvlJc w:val="left"/>
+      <w:pPr>
+        <w:ind w:left="3600" w:hanging="360"/>
+      </w:pPr>
+      <w:rPr>
+        <w:rFonts w:ascii="Courier New" w:hAnsi="Courier New" w:cs="Courier New" w:hint="default"/>
+      </w:rPr>
+    </w:lvl>
+    <w:lvl w:ilvl="5" w:tplc="04090005" w:tentative="1">
+      <w:start w:val="1"/>
+      <w:numFmt w:val="bullet"/>
+      <w:lvlText w:val=""/>
+      <w:lvlJc w:val="left"/>
+      <w:pPr>
+        <w:ind w:left="4320" w:hanging="360"/>
+      </w:pPr>
+      <w:rPr>
+        <w:rFonts w:ascii="Wingdings" w:hAnsi="Wingdings" w:hint="default"/>
+      </w:rPr>
+    </w:lvl>
+    <w:lvl w:ilvl="6" w:tplc="04090001" w:tentative="1">
+      <w:start w:val="1"/>
+      <w:numFmt w:val="bullet"/>
+      <w:lvlText w:val=""/>
+      <w:lvlJc w:val="left"/>
+      <w:pPr>
+        <w:ind w:left="5040" w:hanging="360"/>
+      </w:pPr>
+      <w:rPr>
+        <w:rFonts w:ascii="Symbol" w:hAnsi="Symbol" w:hint="default"/>
+      </w:rPr>
+    </w:lvl>
+    <w:lvl w:ilvl="7" w:tplc="04090003" w:tentative="1">
+      <w:start w:val="1"/>
+      <w:numFmt w:val="bullet"/>
+      <w:lvlText w:val="o"/>
+      <w:lvlJc w:val="left"/>
+      <w:pPr>
+        <w:ind w:left="5760" w:hanging="360"/>
+      </w:pPr>
+      <w:rPr>
+        <w:rFonts w:ascii="Courier New" w:hAnsi="Courier New" w:cs="Courier New" w:hint="default"/>
+      </w:rPr>
+    </w:lvl>
+    <w:lvl w:ilvl="8" w:tplc="04090005" w:tentative="1">
+      <w:start w:val="1"/>
+      <w:numFmt w:val="bullet"/>
+      <w:lvlText w:val=""/>
+      <w:lvlJc w:val="left"/>
+      <w:pPr>
+        <w:ind w:left="6480" w:hanging="360"/>
+      </w:pPr>
+      <w:rPr>
+        <w:rFonts w:ascii="Wingdings" w:hAnsi="Wingdings" w:hint="default"/>
+      </w:rPr>
+    </w:lvl>
+  </w:abstractNum>
+  <w:abstractNum w:abstractNumId="1" w15:restartNumberingAfterBreak="0">
+    <w:nsid w:val="229E38FF"/>
+    <w:multiLevelType w:val="hybridMultilevel"/>
+    <w:tmpl w:val="D570AAF8"/>
+    <w:lvl w:ilvl="0" w:tplc="FEAA73D2">
+      <w:numFmt w:val="bullet"/>
+      <w:lvlText w:val="-"/>
+      <w:lvlJc w:val="left"/>
+      <w:pPr>
+        <w:ind w:left="1080" w:hanging="720"/>
+      </w:pPr>
+      <w:rPr>
+        <w:rFonts w:ascii="Calibri" w:eastAsiaTheme="minorHAnsi" w:hAnsi="Calibri" w:cs="Calibri" w:hint="default"/>
+      </w:rPr>
+    </w:lvl>
+    <w:lvl w:ilvl="1" w:tplc="04090003" w:tentative="1">
+      <w:start w:val="1"/>
+      <w:numFmt w:val="bullet"/>
+      <w:lvlText w:val="o"/>
+      <w:lvlJc w:val="left"/>
+      <w:pPr>
+        <w:ind w:left="1440" w:hanging="360"/>
+      </w:pPr>
+      <w:rPr>
+        <w:rFonts w:ascii="Courier New" w:hAnsi="Courier New" w:cs="Courier New" w:hint="default"/>
+      </w:rPr>
+    </w:lvl>
+    <w:lvl w:ilvl="2" w:tplc="04090005" w:tentative="1">
+      <w:start w:val="1"/>
+      <w:numFmt w:val="bullet"/>
+      <w:lvlText w:val=""/>
+      <w:lvlJc w:val="left"/>
+      <w:pPr>
+        <w:ind w:left="2160" w:hanging="360"/>
+      </w:pPr>
+      <w:rPr>
+        <w:rFonts w:ascii="Wingdings" w:hAnsi="Wingdings" w:hint="default"/>
+      </w:rPr>
+    </w:lvl>
+    <w:lvl w:ilvl="3" w:tplc="04090001" w:tentative="1">
+      <w:start w:val="1"/>
+      <w:numFmt w:val="bullet"/>
+      <w:lvlText w:val=""/>
+      <w:lvlJc w:val="left"/>
+      <w:pPr>
+        <w:ind w:left="2880" w:hanging="360"/>
+      </w:pPr>
+      <w:rPr>
+        <w:rFonts w:ascii="Symbol" w:hAnsi="Symbol" w:hint="default"/>
+      </w:rPr>
+    </w:lvl>
+    <w:lvl w:ilvl="4" w:tplc="04090003" w:tentative="1">
+      <w:start w:val="1"/>
+      <w:numFmt w:val="bullet"/>
+      <w:lvlText w:val="o"/>
+      <w:lvlJc w:val="left"/>
+      <w:pPr>
+        <w:ind w:left="3600" w:hanging="360"/>
+      </w:pPr>
+      <w:rPr>
+        <w:rFonts w:ascii="Courier New" w:hAnsi="Courier New" w:cs="Courier New" w:hint="default"/>
+      </w:rPr>
+    </w:lvl>
+    <w:lvl w:ilvl="5" w:tplc="04090005" w:tentative="1">
+      <w:start w:val="1"/>
+      <w:numFmt w:val="bullet"/>
+      <w:lvlText w:val=""/>
+      <w:lvlJc w:val="left"/>
+      <w:pPr>
+        <w:ind w:left="4320" w:hanging="360"/>
+      </w:pPr>
+      <w:rPr>
+        <w:rFonts w:ascii="Wingdings" w:hAnsi="Wingdings" w:hint="default"/>
+      </w:rPr>
+    </w:lvl>
+    <w:lvl w:ilvl="6" w:tplc="04090001" w:tentative="1">
+      <w:start w:val="1"/>
+      <w:numFmt w:val="bullet"/>
+      <w:lvlText w:val=""/>
+      <w:lvlJc w:val="left"/>
+      <w:pPr>
+        <w:ind w:left="5040" w:hanging="360"/>
+      </w:pPr>
+      <w:rPr>
+        <w:rFonts w:ascii="Symbol" w:hAnsi="Symbol" w:hint="default"/>
+      </w:rPr>
+    </w:lvl>
+    <w:lvl w:ilvl="7" w:tplc="04090003" w:tentative="1">
+      <w:start w:val="1"/>
+      <w:numFmt w:val="bullet"/>
+      <w:lvlText w:val="o"/>
+      <w:lvlJc w:val="left"/>
+      <w:pPr>
+        <w:ind w:left="5760" w:hanging="360"/>
+      </w:pPr>
+      <w:rPr>
+        <w:rFonts w:ascii="Courier New" w:hAnsi="Courier New" w:cs="Courier New" w:hint="default"/>
+      </w:rPr>
+    </w:lvl>
+    <w:lvl w:ilvl="8" w:tplc="04090005" w:tentative="1">
+      <w:start w:val="1"/>
+      <w:numFmt w:val="bullet"/>
+      <w:lvlText w:val=""/>
+      <w:lvlJc w:val="left"/>
+      <w:pPr>
+        <w:ind w:left="6480" w:hanging="360"/>
+      </w:pPr>
+      <w:rPr>
+        <w:rFonts w:ascii="Wingdings" w:hAnsi="Wingdings" w:hint="default"/>
+      </w:rPr>
+    </w:lvl>
+  </w:abstractNum>
+  <w:abstractNum w:abstractNumId="2" w15:restartNumberingAfterBreak="0">
     <w:nsid w:val="41F34A62"/>
     <w:multiLevelType w:val="hybridMultilevel"/>
     <w:tmpl w:val="31388A60"/>
@@ -452,7 +611,119 @@
       </w:rPr>
     </w:lvl>
   </w:abstractNum>
-  <w:abstractNum w:abstractNumId="1" w15:restartNumberingAfterBreak="0">
+  <w:abstractNum w:abstractNumId="3" w15:restartNumberingAfterBreak="0">
+    <w:nsid w:val="60D47802"/>
+    <w:multiLevelType w:val="hybridMultilevel"/>
+    <w:tmpl w:val="FAFEA3D2"/>
+    <w:lvl w:ilvl="0" w:tplc="4DF2D556">
+      <w:numFmt w:val="bullet"/>
+      <w:lvlText w:val=""/>
+      <w:lvlJc w:val="left"/>
+      <w:pPr>
+        <w:ind w:left="1440" w:hanging="360"/>
+      </w:pPr>
+      <w:rPr>
+        <w:rFonts w:ascii="Symbol" w:eastAsiaTheme="minorHAnsi" w:hAnsi="Symbol" w:cstheme="minorBidi" w:hint="default"/>
+      </w:rPr>
+    </w:lvl>
+    <w:lvl w:ilvl="1" w:tplc="04090003" w:tentative="1">
+      <w:start w:val="1"/>
+      <w:numFmt w:val="bullet"/>
+      <w:lvlText w:val="o"/>
+      <w:lvlJc w:val="left"/>
+      <w:pPr>
+        <w:ind w:left="2160" w:hanging="360"/>
+      </w:pPr>
+      <w:rPr>
+        <w:rFonts w:ascii="Courier New" w:hAnsi="Courier New" w:cs="Courier New" w:hint="default"/>
+      </w:rPr>
+    </w:lvl>
+    <w:lvl w:ilvl="2" w:tplc="04090005" w:tentative="1">
+      <w:start w:val="1"/>
+      <w:numFmt w:val="bullet"/>
+      <w:lvlText w:val=""/>
+      <w:lvlJc w:val="left"/>
+      <w:pPr>
+        <w:ind w:left="2880" w:hanging="360"/>
+      </w:pPr>
+      <w:rPr>
+        <w:rFonts w:ascii="Wingdings" w:hAnsi="Wingdings" w:hint="default"/>
+      </w:rPr>
+    </w:lvl>
+    <w:lvl w:ilvl="3" w:tplc="04090001" w:tentative="1">
+      <w:start w:val="1"/>
+      <w:numFmt w:val="bullet"/>
+      <w:lvlText w:val=""/>
+      <w:lvlJc w:val="left"/>
+      <w:pPr>
+        <w:ind w:left="3600" w:hanging="360"/>
+      </w:pPr>
+      <w:rPr>
+        <w:rFonts w:ascii="Symbol" w:hAnsi="Symbol" w:hint="default"/>
+      </w:rPr>
+    </w:lvl>
+    <w:lvl w:ilvl="4" w:tplc="04090003" w:tentative="1">
+      <w:start w:val="1"/>
+      <w:numFmt w:val="bullet"/>
+      <w:lvlText w:val="o"/>
+      <w:lvlJc w:val="left"/>
+      <w:pPr>
+        <w:ind w:left="4320" w:hanging="360"/>
+      </w:pPr>
+      <w:rPr>
+        <w:rFonts w:ascii="Courier New" w:hAnsi="Courier New" w:cs="Courier New" w:hint="default"/>
+      </w:rPr>
+    </w:lvl>
+    <w:lvl w:ilvl="5" w:tplc="04090005" w:tentative="1">
+      <w:start w:val="1"/>
+      <w:numFmt w:val="bullet"/>
+      <w:lvlText w:val=""/>
+      <w:lvlJc w:val="left"/>
+      <w:pPr>
+        <w:ind w:left="5040" w:hanging="360"/>
+      </w:pPr>
+      <w:rPr>
+        <w:rFonts w:ascii="Wingdings" w:hAnsi="Wingdings" w:hint="default"/>
+      </w:rPr>
+    </w:lvl>
+    <w:lvl w:ilvl="6" w:tplc="04090001" w:tentative="1">
+      <w:start w:val="1"/>
+      <w:numFmt w:val="bullet"/>
+      <w:lvlText w:val=""/>
+      <w:lvlJc w:val="left"/>
+      <w:pPr>
+        <w:ind w:left="5760" w:hanging="360"/>
+      </w:pPr>
+      <w:rPr>
+        <w:rFonts w:ascii="Symbol" w:hAnsi="Symbol" w:hint="default"/>
+      </w:rPr>
+    </w:lvl>
+    <w:lvl w:ilvl="7" w:tplc="04090003" w:tentative="1">
+      <w:start w:val="1"/>
+      <w:numFmt w:val="bullet"/>
+      <w:lvlText w:val="o"/>
+      <w:lvlJc w:val="left"/>
+      <w:pPr>
+        <w:ind w:left="6480" w:hanging="360"/>
+      </w:pPr>
+      <w:rPr>
+        <w:rFonts w:ascii="Courier New" w:hAnsi="Courier New" w:cs="Courier New" w:hint="default"/>
+      </w:rPr>
+    </w:lvl>
+    <w:lvl w:ilvl="8" w:tplc="04090005" w:tentative="1">
+      <w:start w:val="1"/>
+      <w:numFmt w:val="bullet"/>
+      <w:lvlText w:val=""/>
+      <w:lvlJc w:val="left"/>
+      <w:pPr>
+        <w:ind w:left="7200" w:hanging="360"/>
+      </w:pPr>
+      <w:rPr>
+        <w:rFonts w:ascii="Wingdings" w:hAnsi="Wingdings" w:hint="default"/>
+      </w:rPr>
+    </w:lvl>
+  </w:abstractNum>
+  <w:abstractNum w:abstractNumId="4" w15:restartNumberingAfterBreak="0">
     <w:nsid w:val="75C43A9D"/>
     <w:multiLevelType w:val="hybridMultilevel"/>
     <w:tmpl w:val="D84EBE82"/>
@@ -542,10 +813,19 @@
     </w:lvl>
   </w:abstractNum>
   <w:num w:numId="1">
+    <w:abstractNumId w:val="4"/>
+  </w:num>
+  <w:num w:numId="2">
+    <w:abstractNumId w:val="2"/>
+  </w:num>
+  <w:num w:numId="3">
+    <w:abstractNumId w:val="0"/>
+  </w:num>
+  <w:num w:numId="4">
     <w:abstractNumId w:val="1"/>
   </w:num>
-  <w:num w:numId="2">
-    <w:abstractNumId w:val="0"/>
+  <w:num w:numId="5">
+    <w:abstractNumId w:val="3"/>
   </w:num>
 </w:numbering>
 </file>

</xml_diff>

<commit_message>
All homework  and projects
</commit_message>
<xml_diff>
--- a/SSW-555 - Agile methods of Software Development/Homework/Arjun_Dass_Homework6.docx
+++ b/SSW-555 - Agile methods of Software Development/Homework/Arjun_Dass_Homework6.docx
@@ -52,214 +52,410 @@
         <w:rPr>
           <w:b/>
         </w:rPr>
+        <w:t>The Scaled Agile Framework (</w:t>
+      </w:r>
+      <w:proofErr w:type="spellStart"/>
+      <w:r>
+        <w:rPr>
+          <w:b/>
+        </w:rPr>
+        <w:t>SAFe</w:t>
+      </w:r>
+      <w:proofErr w:type="spellEnd"/>
+      <w:r>
+        <w:rPr>
+          <w:b/>
+        </w:rPr>
+        <w:t>) describes goals and plans at</w:t>
+      </w:r>
+      <w:r>
+        <w:rPr>
+          <w:b/>
+        </w:rPr>
+        <w:t xml:space="preserve"> several levels of abstraction:</w:t>
+      </w:r>
+    </w:p>
+    <w:p>
+      <w:pPr>
+        <w:rPr>
+          <w:b/>
+        </w:rPr>
+      </w:pPr>
+      <w:r>
+        <w:rPr>
+          <w:b/>
+        </w:rPr>
+        <w:t>Investment Themes</w:t>
+      </w:r>
+    </w:p>
+    <w:p>
+      <w:pPr>
+        <w:rPr>
+          <w:b/>
+        </w:rPr>
+      </w:pPr>
+      <w:r>
+        <w:rPr>
+          <w:b/>
+        </w:rPr>
+        <w:t>Epics</w:t>
+      </w:r>
+    </w:p>
+    <w:p>
+      <w:pPr>
+        <w:rPr>
+          <w:b/>
+        </w:rPr>
+      </w:pPr>
+      <w:r>
+        <w:rPr>
+          <w:b/>
+        </w:rPr>
+        <w:t>Features</w:t>
+      </w:r>
+    </w:p>
+    <w:p>
+      <w:pPr>
+        <w:rPr>
+          <w:b/>
+        </w:rPr>
+      </w:pPr>
+      <w:r>
+        <w:rPr>
+          <w:b/>
+        </w:rPr>
+        <w:t>Stories</w:t>
+      </w:r>
+    </w:p>
+    <w:p>
+      <w:pPr>
+        <w:rPr>
+          <w:b/>
+        </w:rPr>
+      </w:pPr>
+      <w:r>
+        <w:rPr>
+          <w:b/>
+        </w:rPr>
+        <w:t>Tasks</w:t>
+      </w:r>
+    </w:p>
+    <w:p>
+      <w:pPr>
+        <w:rPr>
+          <w:b/>
+        </w:rPr>
+      </w:pPr>
+      <w:r>
+        <w:rPr>
+          <w:b/>
+        </w:rPr>
         <w:t xml:space="preserve">Q1. </w:t>
       </w:r>
       <w:r>
         <w:rPr>
           <w:b/>
         </w:rPr>
-        <w:t>Describe how project risks increase as the colors change from Clear to Red.</w:t>
-      </w:r>
-    </w:p>
-    <w:p>
-      <w:r>
-        <w:rPr>
-          <w:b/>
-        </w:rPr>
-        <w:t>Ans</w:t>
-      </w:r>
-      <w:r>
-        <w:t xml:space="preserve"> The Crystal methodology is one of the most lightweight and adaptable approaches for software development. Crystal is actually comprised of a family of agile methodologies such as Crystal Clear, Crystal Yellow, Crystal Orange, Crystal Red, and others. Each agile methodology has unique characteristics measured on several factors such as team size, system criticality, and project priorities.</w:t>
-      </w:r>
-    </w:p>
-    <w:p>
-      <w:r>
-        <w:t>As the color changes from clear to red, the number of people involved in project can be seen as increasing from 1-6 to 81-200. With the increase in number of people, the communication among the team gets more complex and it gets difficult to keep track of everyone else’s work. The larger the team, more difficult it is to manage it and hence it may cause the delay in the completion of the project. The larger team works on more complex product hence the product has significant impact on the users. As the product has significant impact on user, the risk factor of the product increases as well. Due to lack of communication, the exchange of ideas seems difficult and focus is also decreased.  Due to such reasons, we can say that the risk gradually increases as we go from clear to red.</w:t>
+        <w:t xml:space="preserve">Describe examples of each of these for a company like </w:t>
+      </w:r>
+      <w:proofErr w:type="spellStart"/>
+      <w:r>
+        <w:rPr>
+          <w:b/>
+        </w:rPr>
+        <w:t>MyHeritage</w:t>
+      </w:r>
+      <w:proofErr w:type="spellEnd"/>
+      <w:r>
+        <w:rPr>
+          <w:b/>
+        </w:rPr>
+        <w:t xml:space="preserve"> that produces software and services for genealogy research. That is, give specific examples of themes, epics, features, stories and tasks that might be used in planning and developing software that allows users to record and analyze their family trees.</w:t>
+      </w:r>
+    </w:p>
+    <w:p>
+      <w:r>
+        <w:rPr>
+          <w:b/>
+        </w:rPr>
+        <w:t xml:space="preserve">Ans. </w:t>
+      </w:r>
+      <w:r>
+        <w:t>Scaled agile is an Agile Software Development framework which is a freely revealed knowledge base of proven success patterns for implementing lean – agile software and systems development on large enterprise scale</w:t>
+      </w:r>
+      <w:r>
+        <w:t>.</w:t>
+      </w:r>
+      <w:r>
+        <w:t xml:space="preserve"> </w:t>
+      </w:r>
+      <w:proofErr w:type="spellStart"/>
+      <w:r>
+        <w:t>MyHeritage</w:t>
+      </w:r>
+      <w:proofErr w:type="spellEnd"/>
+      <w:r>
+        <w:t xml:space="preserve"> and Ancestry are online genealogy data network, where users of these platforms can create family tree, upload </w:t>
+      </w:r>
+      <w:r>
+        <w:tab/>
+      </w:r>
+      <w:r>
+        <w:t>and browse through photos, search billions of records, and uncover ethnic history with simple DNA test.</w:t>
+      </w:r>
+      <w:r>
+        <w:t xml:space="preserve"> </w:t>
+      </w:r>
+      <w:r>
+        <w:t xml:space="preserve">Cisco reports 40% defect reduction following the adoption of </w:t>
+      </w:r>
+      <w:proofErr w:type="spellStart"/>
+      <w:r>
+        <w:t>SAFe</w:t>
+      </w:r>
+      <w:proofErr w:type="spellEnd"/>
+      <w:r>
+        <w:t xml:space="preserve">. HPE found the measured approach they needed in the scaled agile framework. With the proven </w:t>
+      </w:r>
+      <w:proofErr w:type="spellStart"/>
+      <w:r>
+        <w:t>SAFe</w:t>
+      </w:r>
+      <w:proofErr w:type="spellEnd"/>
+      <w:r>
+        <w:t xml:space="preserve">, HPE can deliver solutions much faster and with less effort. </w:t>
+      </w:r>
+      <w:proofErr w:type="spellStart"/>
+      <w:r>
+        <w:t>SAFe</w:t>
+      </w:r>
+      <w:proofErr w:type="spellEnd"/>
+      <w:r>
+        <w:t xml:space="preserve"> defines the roles, teams, activities and artifacts to apply lean and agile principles at enterprise scale.</w:t>
+      </w:r>
+    </w:p>
+    <w:p>
+      <w:pPr>
+        <w:rPr>
+          <w:b/>
+        </w:rPr>
+      </w:pPr>
+      <w:r>
+        <w:rPr>
+          <w:b/>
+        </w:rPr>
+        <w:t>Investment Themes :-</w:t>
+      </w:r>
+    </w:p>
+    <w:p>
+      <w:pPr>
+        <w:rPr>
+          <w:sz w:val="24"/>
+          <w:szCs w:val="24"/>
+        </w:rPr>
+      </w:pPr>
+      <w:r>
+        <w:rPr>
+          <w:sz w:val="24"/>
+          <w:szCs w:val="24"/>
+        </w:rPr>
+        <w:t xml:space="preserve">It is a piece of portfolio </w:t>
+      </w:r>
+      <w:r>
+        <w:rPr>
+          <w:sz w:val="24"/>
+          <w:szCs w:val="24"/>
+        </w:rPr>
+        <w:t>planning</w:t>
+      </w:r>
+      <w:r>
+        <w:rPr>
+          <w:sz w:val="24"/>
+          <w:szCs w:val="24"/>
+        </w:rPr>
+        <w:t xml:space="preserve"> where the partners examine on the present vision of the portfolio and how the new item will fit into this portfolio. For </w:t>
+      </w:r>
+      <w:proofErr w:type="spellStart"/>
+      <w:r>
+        <w:rPr>
+          <w:sz w:val="24"/>
+          <w:szCs w:val="24"/>
+        </w:rPr>
+        <w:t>MyHeritage</w:t>
+      </w:r>
+      <w:proofErr w:type="spellEnd"/>
+      <w:r>
+        <w:rPr>
+          <w:sz w:val="24"/>
+          <w:szCs w:val="24"/>
+        </w:rPr>
+        <w:t xml:space="preserve">, the portfolio may comprise of various administration items for individual and business clients to deal with the lineage data. The partners will settle on choice on what improvement are required in the current items. The support and upkeep required in the current arrangement of the items. Choices are additionally made with respect to propelling the new item or components in the current item to get the edge in the market against the focused items and organizations. So that the organization can pick up the piece of the pie and also income. Arranging is additionally accomplished for the future ventures. Partners additionally settle on choice with respect to the old/legacy items they would expel the support of. </w:t>
+      </w:r>
+    </w:p>
+    <w:p>
+      <w:pPr>
+        <w:rPr>
+          <w:sz w:val="24"/>
+          <w:szCs w:val="24"/>
+        </w:rPr>
+      </w:pPr>
+      <w:r>
+        <w:rPr>
+          <w:b/>
+          <w:sz w:val="24"/>
+          <w:szCs w:val="24"/>
+        </w:rPr>
+        <w:t>Epics</w:t>
+      </w:r>
+      <w:r>
+        <w:rPr>
+          <w:sz w:val="24"/>
+          <w:szCs w:val="24"/>
+        </w:rPr>
+        <w:t xml:space="preserve">: </w:t>
+      </w:r>
+    </w:p>
+    <w:p>
+      <w:r>
+        <w:lastRenderedPageBreak/>
+        <w:t xml:space="preserve">Epics are the activities taken keeping in mind the end goal to convey the items show in the venture portfolio. They can be viewed as the perspective of the item from the eye of the client. For </w:t>
+      </w:r>
+      <w:proofErr w:type="spellStart"/>
+      <w:r>
+        <w:t>MyHeritage</w:t>
+      </w:r>
+      <w:proofErr w:type="spellEnd"/>
+      <w:r>
+        <w:t xml:space="preserve"> it may be a product which can deliver the family tree. The Epics are organized as per the client need and market rivalry. They are also maintained in the portfolio backlog with the estimates and other information. The epics are decomposed into features, these features are thus disintegrated into user stories and which subsequently are deteriorated as assignments. Legends are the portrayed as stories of how the client communicates with the system. It is not point by point rather it is quite recently the substance of the item segments so as to get further subtle elements in consequent period.</w:t>
       </w:r>
     </w:p>
     <w:p/>
     <w:p>
-      <w:pPr>
-        <w:rPr>
-          <w:b/>
-        </w:rPr>
-      </w:pPr>
-      <w:r>
-        <w:rPr>
-          <w:b/>
-        </w:rPr>
-        <w:t>Q2</w:t>
-      </w:r>
-      <w:r>
-        <w:t xml:space="preserve"> </w:t>
-      </w:r>
-      <w:r>
-        <w:rPr>
-          <w:b/>
-        </w:rPr>
-        <w:t>Describe how the process becomes more formal as the colors change from Clear to Red.</w:t>
-      </w:r>
-      <w:r>
-        <w:rPr>
-          <w:b/>
-        </w:rPr>
-        <w:t>.</w:t>
-      </w:r>
-    </w:p>
-    <w:p>
-      <w:r>
-        <w:rPr>
-          <w:b/>
-        </w:rPr>
-        <w:t>Ans</w:t>
-      </w:r>
-      <w:r>
-        <w:t xml:space="preserve">. </w:t>
-      </w:r>
-      <w:r>
-        <w:t>As the color changes from clear to red, the team size increases. In the smaller teams, the communication is informal and the members can walk up to anyone with their questions and issues. The daily meetings included entire team/ all members. As the team size increases, it becomes more difficult to have the same mechanism of informal communication due to the hierarchy in team in order to simplify the flow of communication. As the team is bigger, more money is being invested in the team and problems are complex, it is necessary to create documentation for the product. There is hierarchy of people with defined roles, defined flow of communication, defined guidelines for the implementation, defined infrastructure.</w:t>
-      </w:r>
-      <w:r>
-        <w:t xml:space="preserve"> </w:t>
-      </w:r>
-      <w:r>
-        <w:t>Crystal methodology of software development is ultralight process which means according to project size and priorities, a crystal family methodology for the project will work which eventually reduce the overhead and bureaucracy.</w:t>
-      </w:r>
-    </w:p>
-    <w:p/>
-    <w:p>
-      <w:pPr>
-        <w:rPr>
-          <w:b/>
-        </w:rPr>
-      </w:pPr>
-      <w:r>
-        <w:rPr>
-          <w:b/>
-        </w:rPr>
-        <w:t xml:space="preserve">Q3. </w:t>
-      </w:r>
-      <w:r>
-        <w:rPr>
-          <w:b/>
-        </w:rPr>
-        <w:t>Explain why the process must become more formal as the r</w:t>
-      </w:r>
-      <w:r>
-        <w:rPr>
-          <w:b/>
-        </w:rPr>
-        <w:t xml:space="preserve">isks increase. That is, justify </w:t>
-      </w:r>
-      <w:r>
-        <w:rPr>
-          <w:b/>
-        </w:rPr>
-        <w:t>each new formalism with its mitigation effect on risks.</w:t>
-      </w:r>
-    </w:p>
-    <w:p>
-      <w:r>
-        <w:rPr>
-          <w:b/>
-        </w:rPr>
-        <w:t xml:space="preserve">Ans. </w:t>
-      </w:r>
-      <w:r>
-        <w:t>As the risk increases, the process need to be more defined in order to work with more people. As there are more number of people, it is necessary to have dedicated roles for some responsibilities in order to ease the communication as face-to-face communication is not possible.</w:t>
-      </w:r>
-    </w:p>
-    <w:p>
-      <w:r>
-        <w:t>Adopting formalism processes might mitigate risk factor as documentation and proper communication. Some of formalism with its mitigation effects are as follow:</w:t>
-      </w:r>
-    </w:p>
-    <w:p>
-      <w:pPr>
-        <w:pStyle w:val="ListParagraph"/>
-        <w:numPr>
-          <w:ilvl w:val="0"/>
-          <w:numId w:val="5"/>
-        </w:numPr>
-      </w:pPr>
-      <w:r>
-        <w:lastRenderedPageBreak/>
-        <w:t>Documentation and decent paperwork for system to work as expected.</w:t>
-      </w:r>
-    </w:p>
-    <w:p>
-      <w:pPr>
-        <w:pStyle w:val="ListParagraph"/>
-        <w:numPr>
-          <w:ilvl w:val="0"/>
-          <w:numId w:val="5"/>
-        </w:numPr>
-      </w:pPr>
-      <w:r>
-        <w:t>A</w:t>
-      </w:r>
-      <w:r>
-        <w:t xml:space="preserve">s number of people increases in team, informal and mutual confirmation on any change and decision won’t be good way. </w:t>
-      </w:r>
-    </w:p>
-    <w:p>
-      <w:pPr>
-        <w:pStyle w:val="ListParagraph"/>
-        <w:numPr>
-          <w:ilvl w:val="0"/>
-          <w:numId w:val="5"/>
-        </w:numPr>
-      </w:pPr>
-      <w:r>
-        <w:t xml:space="preserve">Close communication is highly recommended for large team because open communication might be distraction. </w:t>
-      </w:r>
-    </w:p>
-    <w:p>
-      <w:r>
-        <w:t>Risk of outside distraction can be mitigated as communication in formal made it close.</w:t>
-      </w:r>
-      <w:r>
-        <w:t xml:space="preserve"> . Understanding of project and all features is necessary hence proper documentation is performed. This helps in keeping track of status of features. As the risk increases the processes are formalized in order to maintain smooth flow of ideas and to maintain the comfort among the team.</w:t>
-      </w:r>
-    </w:p>
-    <w:p/>
-    <w:p>
-      <w:pPr>
-        <w:rPr>
-          <w:b/>
-        </w:rPr>
-      </w:pPr>
-      <w:r>
-        <w:rPr>
-          <w:b/>
-        </w:rPr>
-        <w:t>Q4. Describe how agility is sacrificed as the colors change from Clear to Red.</w:t>
-      </w:r>
-    </w:p>
-    <w:p>
-      <w:r>
-        <w:rPr>
-          <w:b/>
-        </w:rPr>
-        <w:t>Ans</w:t>
-      </w:r>
-      <w:r>
-        <w:t xml:space="preserve">. </w:t>
-      </w:r>
-      <w:r>
-        <w:rPr>
-          <w:rFonts w:cstheme="minorHAnsi"/>
-        </w:rPr>
-        <w:t>Agile system was designed for teams with smaller number of people. As color changes from clear to red, the number of people increases from 6 to 200. Agile principles cannot be implemented for such a large team as the vital process of face-to-face and informal communication cannot occur and the frequent releases are not possible due to the complexity of the problem. Besides, more time is spent on documentation for features which was not the case in agile. Crystal Red uses blitz planning rather than simple sprint planning. I</w:t>
-      </w:r>
-      <w:r>
-        <w:rPr>
-          <w:rFonts w:cstheme="minorHAnsi"/>
-        </w:rPr>
-        <w:t>n crystal family of methodologies named after color, crystal method has lower life criticality of project and small team size. While changing the color from crystal to increasingly red, team size and project criticality get increased. It might be easy to follow agile method and deliver product quickly and project is small on timely basis; but as crystal red methodology applies to large, critical projects, it might be difficult to follow agile way of completing processes and completing system in working manner.</w:t>
+      <w:r>
+        <w:rPr>
+          <w:b/>
+        </w:rPr>
+        <w:t>Features</w:t>
+      </w:r>
+      <w:r>
+        <w:t>:</w:t>
+      </w:r>
+    </w:p>
+    <w:p>
+      <w:r>
+        <w:t xml:space="preserve">The epics are divided into features entity. Feature are the more detailed versions of epic where some of the requirements are detailed compared to rather generic view in the epic. For </w:t>
+      </w:r>
+      <w:proofErr w:type="spellStart"/>
+      <w:r>
+        <w:t>MyHeritage</w:t>
+      </w:r>
+      <w:proofErr w:type="spellEnd"/>
+      <w:r>
+        <w:t>, the display and sharing options might be described as a feature for the product. These are called features. One might also want to have a multimedia as a feature in the product.</w:t>
+      </w:r>
+    </w:p>
+    <w:p>
+      <w:pPr>
+        <w:rPr>
+          <w:b/>
+          <w:sz w:val="24"/>
+          <w:szCs w:val="24"/>
+        </w:rPr>
+      </w:pPr>
+      <w:r>
+        <w:rPr>
+          <w:b/>
+          <w:sz w:val="24"/>
+          <w:szCs w:val="24"/>
+        </w:rPr>
+        <w:t>User Stories:</w:t>
+      </w:r>
+    </w:p>
+    <w:p>
+      <w:pPr>
+        <w:rPr>
+          <w:sz w:val="24"/>
+          <w:szCs w:val="24"/>
+        </w:rPr>
+      </w:pPr>
+      <w:r>
+        <w:rPr>
+          <w:sz w:val="24"/>
+          <w:szCs w:val="24"/>
+        </w:rPr>
+        <w:t xml:space="preserve">User stories are the decomposition of different features. They specify in detail the features and divide them in multiple stories so that the simultaneous work by different developers makes the development works faster. For </w:t>
+      </w:r>
+      <w:proofErr w:type="spellStart"/>
+      <w:r>
+        <w:rPr>
+          <w:sz w:val="24"/>
+          <w:szCs w:val="24"/>
+        </w:rPr>
+        <w:t>MyHeritage</w:t>
+      </w:r>
+      <w:proofErr w:type="spellEnd"/>
+      <w:r>
+        <w:rPr>
+          <w:sz w:val="24"/>
+          <w:szCs w:val="24"/>
+        </w:rPr>
+        <w:t xml:space="preserve">, the feature of display and sharing option might </w:t>
       </w:r>
       <w:bookmarkStart w:id="0" w:name="_GoBack"/>
       <w:bookmarkEnd w:id="0"/>
+      <w:r>
+        <w:rPr>
+          <w:sz w:val="24"/>
+          <w:szCs w:val="24"/>
+        </w:rPr>
+        <w:t>be divided into user stories like, export as GEDCOM file, email someone the link to the interface, download the family tree or sharing on the social media.</w:t>
+      </w:r>
+    </w:p>
+    <w:p>
+      <w:pPr>
+        <w:rPr>
+          <w:sz w:val="24"/>
+          <w:szCs w:val="24"/>
+        </w:rPr>
+      </w:pPr>
+      <w:r>
+        <w:rPr>
+          <w:b/>
+          <w:sz w:val="24"/>
+          <w:szCs w:val="24"/>
+        </w:rPr>
+        <w:t>Tasks</w:t>
+      </w:r>
+      <w:r>
+        <w:rPr>
+          <w:sz w:val="24"/>
+          <w:szCs w:val="24"/>
+        </w:rPr>
+        <w:t>:</w:t>
+      </w:r>
+    </w:p>
+    <w:p>
+      <w:pPr>
+        <w:rPr>
+          <w:sz w:val="24"/>
+          <w:szCs w:val="24"/>
+        </w:rPr>
+      </w:pPr>
+      <w:r>
+        <w:rPr>
+          <w:sz w:val="24"/>
+          <w:szCs w:val="24"/>
+        </w:rPr>
+        <w:t>User Stories are further divided into tasks. Tasks helps us to manage the user stories efficiently. The user story is divided into tasks so that one can work on the smaller subset of the problem first and reusing that in order to create the solution of the entire solution iteratively. This is the lowest level activity which is performed by a typical developer. The user story is said to be completed if all the tasks are completed by the developer for that story.</w:t>
+      </w:r>
+    </w:p>
+    <w:p/>
+    <w:p>
+      <w:pPr>
+        <w:rPr>
+          <w:b/>
+        </w:rPr>
+      </w:pPr>
     </w:p>
     <w:sectPr>
       <w:pgSz w:w="12240" w:h="15840"/>

</xml_diff>